<commit_message>
Forgot to add decorator pattern in de docs
</commit_message>
<xml_diff>
--- a/Documentation/Docs/Tekenprogramme Doc Stefan Fortuin Fadi Qadadi.docx
+++ b/Documentation/Docs/Tekenprogramme Doc Stefan Fortuin Fadi Qadadi.docx
@@ -9,8 +9,6 @@
           <w:lang w:val="nl-NL"/>
         </w:rPr>
       </w:pPr>
-      <w:bookmarkStart w:id="0" w:name="_GoBack"/>
-      <w:bookmarkEnd w:id="0"/>
       <w:r>
         <w:rPr>
           <w:noProof/>
@@ -1735,6 +1733,8 @@
           </wp:inline>
         </w:drawing>
       </w:r>
+      <w:bookmarkStart w:id="0" w:name="_GoBack"/>
+      <w:bookmarkEnd w:id="0"/>
     </w:p>
     <w:p>
       <w:pPr>
@@ -1869,6 +1869,156 @@
           <w:lang w:val="nl-NL"/>
         </w:rPr>
         <w:t xml:space="preserve"> maken en deze terug geven.</w:t>
+      </w:r>
+    </w:p>
+    <w:p>
+      <w:pPr>
+        <w:rPr>
+          <w:lang w:val="nl-NL"/>
+        </w:rPr>
+      </w:pPr>
+      <w:r>
+        <w:rPr>
+          <w:noProof/>
+          <w:lang w:val="nl-NL"/>
+        </w:rPr>
+        <w:lastRenderedPageBreak/>
+        <w:drawing>
+          <wp:inline distT="0" distB="0" distL="0" distR="0">
+            <wp:extent cx="5943600" cy="5689600"/>
+            <wp:effectExtent l="0" t="0" r="0" b="6350"/>
+            <wp:docPr id="1" name="Afbeelding 1"/>
+            <wp:cNvGraphicFramePr>
+              <a:graphicFrameLocks xmlns:a="http://schemas.openxmlformats.org/drawingml/2006/main" noChangeAspect="1"/>
+            </wp:cNvGraphicFramePr>
+            <a:graphic xmlns:a="http://schemas.openxmlformats.org/drawingml/2006/main">
+              <a:graphicData uri="http://schemas.openxmlformats.org/drawingml/2006/picture">
+                <pic:pic xmlns:pic="http://schemas.openxmlformats.org/drawingml/2006/picture">
+                  <pic:nvPicPr>
+                    <pic:cNvPr id="1" name="Decorator Pattern Class Diagram.png"/>
+                    <pic:cNvPicPr/>
+                  </pic:nvPicPr>
+                  <pic:blipFill>
+                    <a:blip r:embed="rId15">
+                      <a:extLst>
+                        <a:ext uri="{28A0092B-C50C-407E-A947-70E740481C1C}">
+                          <a14:useLocalDpi xmlns:a14="http://schemas.microsoft.com/office/drawing/2010/main" val="0"/>
+                        </a:ext>
+                      </a:extLst>
+                    </a:blip>
+                    <a:stretch>
+                      <a:fillRect/>
+                    </a:stretch>
+                  </pic:blipFill>
+                  <pic:spPr>
+                    <a:xfrm>
+                      <a:off x="0" y="0"/>
+                      <a:ext cx="5943600" cy="5689600"/>
+                    </a:xfrm>
+                    <a:prstGeom prst="rect">
+                      <a:avLst/>
+                    </a:prstGeom>
+                  </pic:spPr>
+                </pic:pic>
+              </a:graphicData>
+            </a:graphic>
+          </wp:inline>
+        </w:drawing>
+      </w:r>
+    </w:p>
+    <w:p>
+      <w:pPr>
+        <w:rPr>
+          <w:b/>
+          <w:lang w:val="nl-NL"/>
+        </w:rPr>
+      </w:pPr>
+      <w:proofErr w:type="spellStart"/>
+      <w:r>
+        <w:rPr>
+          <w:b/>
+          <w:lang w:val="nl-NL"/>
+        </w:rPr>
+        <w:t>Decorator</w:t>
+      </w:r>
+      <w:proofErr w:type="spellEnd"/>
+      <w:r>
+        <w:rPr>
+          <w:b/>
+          <w:lang w:val="nl-NL"/>
+        </w:rPr>
+        <w:t xml:space="preserve"> </w:t>
+      </w:r>
+      <w:proofErr w:type="spellStart"/>
+      <w:r>
+        <w:rPr>
+          <w:b/>
+          <w:lang w:val="nl-NL"/>
+        </w:rPr>
+        <w:t>Pattern</w:t>
+      </w:r>
+      <w:proofErr w:type="spellEnd"/>
+      <w:r>
+        <w:rPr>
+          <w:b/>
+          <w:lang w:val="nl-NL"/>
+        </w:rPr>
+        <w:t xml:space="preserve"> Klassen Diagram</w:t>
+      </w:r>
+    </w:p>
+    <w:p>
+      <w:pPr>
+        <w:rPr>
+          <w:lang w:val="nl-NL"/>
+        </w:rPr>
+      </w:pPr>
+      <w:r>
+        <w:rPr>
+          <w:lang w:val="nl-NL"/>
+        </w:rPr>
+        <w:t xml:space="preserve">Het </w:t>
+      </w:r>
+      <w:proofErr w:type="spellStart"/>
+      <w:r>
+        <w:rPr>
+          <w:lang w:val="nl-NL"/>
+        </w:rPr>
+        <w:t>decorator</w:t>
+      </w:r>
+      <w:proofErr w:type="spellEnd"/>
+      <w:r>
+        <w:rPr>
+          <w:lang w:val="nl-NL"/>
+        </w:rPr>
+        <w:t xml:space="preserve"> </w:t>
+      </w:r>
+      <w:proofErr w:type="spellStart"/>
+      <w:r>
+        <w:rPr>
+          <w:lang w:val="nl-NL"/>
+        </w:rPr>
+        <w:t>pattern</w:t>
+      </w:r>
+      <w:proofErr w:type="spellEnd"/>
+      <w:r>
+        <w:rPr>
+          <w:lang w:val="nl-NL"/>
+        </w:rPr>
+        <w:t xml:space="preserve"> zorgt er voor dat je nieuwe toe kan voegen aan een figuur qua uiterlijk door een soort </w:t>
+      </w:r>
+      <w:proofErr w:type="spellStart"/>
+      <w:r>
+        <w:rPr>
+          <w:lang w:val="nl-NL"/>
+        </w:rPr>
+        <w:t>wrapper</w:t>
+      </w:r>
+      <w:proofErr w:type="spellEnd"/>
+      <w:r>
+        <w:rPr>
+          <w:lang w:val="nl-NL"/>
+        </w:rPr>
+        <w:t xml:space="preserve"> te maken om de een figuur. Hierdoor zal de structuur van de figuur niet zelf aangepast worden.</w:t>
       </w:r>
     </w:p>
     <w:sectPr>
@@ -2332,6 +2482,7 @@
   <w:style w:type="character" w:default="1" w:styleId="Standaardalinea-lettertype">
     <w:name w:val="Default Paragraph Font"/>
     <w:uiPriority w:val="1"/>
+    <w:semiHidden/>
     <w:unhideWhenUsed/>
   </w:style>
   <w:style w:type="table" w:default="1" w:styleId="Standaardtabel">

</xml_diff>